<commit_message>
Remove extraneous space in code
Page 3, question 3cont, for loop had increment code of "i ++". Changed
to "i++".
</commit_message>
<xml_diff>
--- a/curriculum/Unit6/WS 6.4.1.docx
+++ b/curriculum/Unit6/WS 6.4.1.docx
@@ -1089,8 +1089,10 @@
       <w:pPr>
         <w:pStyle w:val="code"/>
       </w:pPr>
-      <w:r>
-        <w:t xml:space="preserve">    for (int i = 0; i &lt; elements.length; i ++) {</w:t>
+      <w:bookmarkStart w:id="0" w:name="_GoBack"/>
+      <w:bookmarkEnd w:id="0"/>
+      <w:r>
+        <w:t xml:space="preserve">    for (int i = 0; i &lt; elements.length; i++) {</w:t>
       </w:r>
     </w:p>
     <w:p>
@@ -3108,8 +3110,6 @@
           <w:sz w:val="28"/>
         </w:rPr>
       </w:pPr>
-      <w:bookmarkStart w:id="0" w:name="_GoBack"/>
-      <w:bookmarkEnd w:id="0"/>
     </w:p>
     <w:p>
       <w:pPr>
@@ -4104,10 +4104,6 @@
     <w:lsdException w:name="Book Title" w:uiPriority="33" w:qFormat="1"/>
     <w:lsdException w:name="Bibliography" w:semiHidden="1" w:uiPriority="37" w:unhideWhenUsed="1"/>
     <w:lsdException w:name="TOC Heading" w:semiHidden="1" w:uiPriority="39" w:unhideWhenUsed="1" w:qFormat="1"/>
-    <w:lsdException w:name="Grid Table Light" w:semiHidden="1" w:unhideWhenUsed="1"/>
-    <w:lsdException w:name="Grid Table 1 Light" w:semiHidden="1" w:unhideWhenUsed="1"/>
-    <w:lsdException w:name="Grid Table 2" w:semiHidden="1" w:unhideWhenUsed="1"/>
-    <w:lsdException w:name="Grid Table 3" w:semiHidden="1" w:unhideWhenUsed="1"/>
     <w:lsdException w:name="Grid Table 4" w:uiPriority="49"/>
     <w:lsdException w:name="Grid Table 5 Dark" w:uiPriority="50"/>
     <w:lsdException w:name="Grid Table 6 Colorful" w:uiPriority="51"/>
@@ -4668,18 +4664,18 @@
 </file>
 
 <file path=customXml/item1.xml><?xml version="1.0" encoding="utf-8"?>
+<p:properties xmlns:p="http://schemas.microsoft.com/office/2006/metadata/properties" xmlns:xsi="http://www.w3.org/2001/XMLSchema-instance" xmlns:pc="http://schemas.microsoft.com/office/infopath/2007/PartnerControls">
+  <documentManagement/>
+</p:properties>
+</file>
+
+<file path=customXml/item2.xml><?xml version="1.0" encoding="utf-8"?>
 <?mso-contentType ?>
 <FormTemplates xmlns="http://schemas.microsoft.com/sharepoint/v3/contenttype/forms">
   <Display>DocumentLibraryForm</Display>
   <Edit>DocumentLibraryForm</Edit>
   <New>DocumentLibraryForm</New>
 </FormTemplates>
-</file>
-
-<file path=customXml/item2.xml><?xml version="1.0" encoding="utf-8"?>
-<p:properties xmlns:p="http://schemas.microsoft.com/office/2006/metadata/properties" xmlns:xsi="http://www.w3.org/2001/XMLSchema-instance" xmlns:pc="http://schemas.microsoft.com/office/infopath/2007/PartnerControls">
-  <documentManagement/>
-</p:properties>
 </file>
 
 <file path=customXml/item3.xml><?xml version="1.0" encoding="utf-8"?>
@@ -4837,14 +4833,6 @@
 </file>
 
 <file path=customXml/itemProps1.xml><?xml version="1.0" encoding="utf-8"?>
-<ds:datastoreItem xmlns:ds="http://schemas.openxmlformats.org/officeDocument/2006/customXml" ds:itemID="{E3AC153A-0229-41BE-8996-8F93AFE63A96}">
-  <ds:schemaRefs>
-    <ds:schemaRef ds:uri="http://schemas.microsoft.com/sharepoint/v3/contenttype/forms"/>
-  </ds:schemaRefs>
-</ds:datastoreItem>
-</file>
-
-<file path=customXml/itemProps2.xml><?xml version="1.0" encoding="utf-8"?>
 <ds:datastoreItem xmlns:ds="http://schemas.openxmlformats.org/officeDocument/2006/customXml" ds:itemID="{CFC16A01-0219-4AE3-8249-18B5866E80AE}">
   <ds:schemaRefs>
     <ds:schemaRef ds:uri="http://purl.org/dc/terms/"/>
@@ -4856,6 +4844,14 @@
     <ds:schemaRef ds:uri="http://schemas.microsoft.com/office/2006/documentManagement/types"/>
     <ds:schemaRef ds:uri="http://schemas.microsoft.com/office/2006/metadata/properties"/>
     <ds:schemaRef ds:uri="http://www.w3.org/XML/1998/namespace"/>
+  </ds:schemaRefs>
+</ds:datastoreItem>
+</file>
+
+<file path=customXml/itemProps2.xml><?xml version="1.0" encoding="utf-8"?>
+<ds:datastoreItem xmlns:ds="http://schemas.openxmlformats.org/officeDocument/2006/customXml" ds:itemID="{E3AC153A-0229-41BE-8996-8F93AFE63A96}">
+  <ds:schemaRefs>
+    <ds:schemaRef ds:uri="http://schemas.microsoft.com/sharepoint/v3/contenttype/forms"/>
   </ds:schemaRefs>
 </ds:datastoreItem>
 </file>

</xml_diff>